<commit_message>
Modifications to fit with changes to the timesheet.
</commit_message>
<xml_diff>
--- a/worklog_template.docx
+++ b/worklog_template.docx
@@ -26,6 +26,7 @@
           <w:p>
             <w:pPr>
               <w:spacing w:line="360" w:lineRule="auto"/>
+              <w:jc w:val="center"/>
               <w:rPr>
                 <w:rFonts w:ascii="Arial" w:hAnsi="Arial" w:cs="Arial"/>
                 <w:b w:val="0"/>
@@ -42,7 +43,7 @@
                 <w:sz w:val="20"/>
                 <w:szCs w:val="20"/>
               </w:rPr>
-              <w:t xml:space="preserve">Date       </w:t>
+              <w:t>Date</w:t>
             </w:r>
           </w:p>
         </w:tc>
@@ -53,6 +54,7 @@
           <w:p>
             <w:pPr>
               <w:spacing w:line="360" w:lineRule="auto"/>
+              <w:jc w:val="center"/>
               <w:rPr>
                 <w:rFonts w:ascii="Arial" w:hAnsi="Arial" w:cs="Arial"/>
                 <w:b w:val="0"/>
@@ -80,6 +82,7 @@
           <w:p>
             <w:pPr>
               <w:spacing w:line="360" w:lineRule="auto"/>
+              <w:jc w:val="center"/>
               <w:rPr>
                 <w:rFonts w:ascii="Arial" w:hAnsi="Arial" w:cs="Arial"/>
                 <w:b w:val="0"/>
@@ -107,6 +110,7 @@
           <w:p>
             <w:pPr>
               <w:spacing w:line="360" w:lineRule="auto"/>
+              <w:jc w:val="center"/>
               <w:rPr>
                 <w:rFonts w:ascii="Arial" w:hAnsi="Arial" w:cs="Arial"/>
                 <w:b w:val="0"/>
@@ -136,6 +140,7 @@
           <w:p>
             <w:pPr>
               <w:spacing w:line="360" w:lineRule="auto"/>
+              <w:jc w:val="center"/>
               <w:rPr>
                 <w:rFonts w:ascii="Arial" w:hAnsi="Arial" w:cs="Arial"/>
                 <w:b/>
@@ -195,6 +200,7 @@
           <w:p>
             <w:pPr>
               <w:spacing w:line="360" w:lineRule="auto"/>
+              <w:jc w:val="center"/>
               <w:rPr>
                 <w:rFonts w:ascii="Arial" w:hAnsi="Arial" w:cs="Arial"/>
                 <w:b/>
@@ -313,10 +319,9 @@
           <w:p>
             <w:pPr>
               <w:spacing w:line="360" w:lineRule="auto"/>
-              <w:rPr>
-                <w:rFonts w:ascii="Arial" w:hAnsi="Arial" w:cs="Arial"/>
-                <w:b/>
-                <w:bCs/>
+              <w:jc w:val="center"/>
+              <w:rPr>
+                <w:rFonts w:ascii="Arial" w:hAnsi="Arial" w:cs="Arial"/>
                 <w:sz w:val="20"/>
                 <w:szCs w:val="20"/>
               </w:rPr>

</xml_diff>